<commit_message>
fixed a few things in the user manual
</commit_message>
<xml_diff>
--- a/doc/phase4/UserManual.docx
+++ b/doc/phase4/UserManual.docx
@@ -245,7 +245,7 @@
         <mc:AlternateContent>
           <mc:Choice Requires="wps">
             <w:drawing>
-              <wp:anchor distT="0" distB="0" distL="114300" distR="114300" simplePos="0" relativeHeight="251660287" behindDoc="1" locked="0" layoutInCell="1" allowOverlap="1" wp14:anchorId="1E185A59" wp14:editId="274ECFBE">
+              <wp:anchor distT="0" distB="0" distL="114300" distR="114300" simplePos="0" relativeHeight="251660287" behindDoc="1" locked="0" layoutInCell="1" allowOverlap="1" wp14:anchorId="15339657" wp14:editId="771B3383">
                 <wp:simplePos x="0" y="0"/>
                 <wp:positionH relativeFrom="column">
                   <wp:posOffset>-57150</wp:posOffset>
@@ -324,7 +324,7 @@
           <w:noProof/>
         </w:rPr>
         <w:drawing>
-          <wp:anchor distT="0" distB="0" distL="114300" distR="114300" simplePos="0" relativeHeight="251664384" behindDoc="1" locked="0" layoutInCell="1" allowOverlap="1" wp14:anchorId="15846379" wp14:editId="12E8DC52">
+          <wp:anchor distT="0" distB="0" distL="114300" distR="114300" simplePos="0" relativeHeight="251664384" behindDoc="1" locked="0" layoutInCell="1" allowOverlap="1" wp14:anchorId="6994135C" wp14:editId="70B7AA7A">
             <wp:simplePos x="0" y="0"/>
             <wp:positionH relativeFrom="column">
               <wp:posOffset>9525</wp:posOffset>
@@ -477,39 +477,19 @@
         <w:ind w:firstLine="720"/>
       </w:pPr>
       <w:r>
-        <w:t xml:space="preserve">Referring to Figure 1, </w:t>
-      </w:r>
-      <w:r>
-        <w:t>c</w:t>
-      </w:r>
-      <w:r>
-        <w:t>lick on the Make a Post button to compose a post. The Search button takes you to the search page.</w:t>
-      </w:r>
-      <w:r>
-        <w:t xml:space="preserve"> In the upper right, you can see hashtags you are following, change your password, or logout.</w:t>
-      </w:r>
-      <w:r>
-        <w:t xml:space="preserve"> Selecting a sorting strategy is described later.</w:t>
-      </w:r>
-    </w:p>
-    <w:p>
-      <w:pPr>
-        <w:spacing w:after="0"/>
-      </w:pPr>
-      <w:r>
         <w:rPr>
           <w:noProof/>
         </w:rPr>
         <mc:AlternateContent>
           <mc:Choice Requires="wpg">
             <w:drawing>
-              <wp:anchor distT="0" distB="0" distL="114300" distR="114300" simplePos="0" relativeHeight="251666432" behindDoc="0" locked="0" layoutInCell="1" allowOverlap="1" wp14:anchorId="57467CF1" wp14:editId="46341D51">
+              <wp:anchor distT="0" distB="0" distL="114300" distR="114300" simplePos="0" relativeHeight="251666432" behindDoc="0" locked="0" layoutInCell="1" allowOverlap="1" wp14:anchorId="32F1D029" wp14:editId="01CB80A7">
                 <wp:simplePos x="0" y="0"/>
                 <wp:positionH relativeFrom="column">
                   <wp:posOffset>-161925</wp:posOffset>
                 </wp:positionH>
                 <wp:positionV relativeFrom="paragraph">
-                  <wp:posOffset>317500</wp:posOffset>
+                  <wp:posOffset>593725</wp:posOffset>
                 </wp:positionV>
                 <wp:extent cx="6486525" cy="1428750"/>
                 <wp:effectExtent l="0" t="0" r="28575" b="19050"/>
@@ -618,7 +598,7 @@
           </mc:Choice>
           <mc:Fallback>
             <w:pict>
-              <v:group id="Group 9" o:spid="_x0000_s1026" style="position:absolute;margin-left:-12.75pt;margin-top:25pt;width:510.75pt;height:112.5pt;z-index:251666432;mso-height-relative:margin" coordsize="64865,14287" o:gfxdata="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">
+              <v:group id="Group 9" o:spid="_x0000_s1026" style="position:absolute;margin-left:-12.75pt;margin-top:46.75pt;width:510.75pt;height:112.5pt;z-index:251666432;mso-height-relative:margin" coordsize="64865,14287" o:gfxdata="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">
                 <v:rect id="Rectangle 3" o:spid="_x0000_s1027" style="position:absolute;width:64865;height:14287;visibility:visible;mso-wrap-style:square;v-text-anchor:middle" o:gfxdata="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" fillcolor="black [3200]" strokecolor="black [1600]" strokeweight="2pt"/>
                 <v:shapetype id="_x0000_t75" coordsize="21600,21600" o:spt="75" o:preferrelative="t" path="m@4@5l@4@11@9@11@9@5xe" filled="f" stroked="f">
                   <v:stroke joinstyle="miter"/>
@@ -649,6 +629,21 @@
           </mc:Fallback>
         </mc:AlternateContent>
       </w:r>
+      <w:r>
+        <w:t xml:space="preserve">Referring to Figure 1, </w:t>
+      </w:r>
+      <w:r>
+        <w:t>c</w:t>
+      </w:r>
+      <w:r>
+        <w:t>lick on the Make a Post button to compose a post. The Search button takes you to the search page.</w:t>
+      </w:r>
+      <w:r>
+        <w:t xml:space="preserve"> In the upper right, you can see hashtags you are following, change your password, or logout.</w:t>
+      </w:r>
+      <w:r>
+        <w:t xml:space="preserve"> Selecting a sorting strategy is described later.</w:t>
+      </w:r>
     </w:p>
     <w:p>
       <w:pPr>
@@ -660,7 +655,6 @@
       </w:pPr>
       <w:proofErr w:type="gramStart"/>
       <w:r>
-        <w:lastRenderedPageBreak/>
         <w:t>(Figure 2.</w:t>
       </w:r>
       <w:proofErr w:type="gramEnd"/>
@@ -678,701 +672,642 @@
           <w:b/>
         </w:rPr>
       </w:pPr>
-    </w:p>
-    <w:p>
-      <w:pPr>
-        <w:spacing w:after="0"/>
-        <w:rPr>
-          <w:b/>
-        </w:rPr>
-      </w:pPr>
-      <w:r>
-        <w:rPr>
-          <w:b/>
-        </w:rPr>
-        <w:t>Making a Post:</w:t>
-      </w:r>
-    </w:p>
-    <w:p>
-      <w:pPr>
-        <w:spacing w:after="0"/>
-        <w:ind w:firstLine="720"/>
-      </w:pPr>
-      <w:r>
-        <w:t>To make a p</w:t>
-      </w:r>
-      <w:r>
-        <w:t xml:space="preserve">ost from the Home Page, simply click on the </w:t>
-      </w:r>
-      <w:r>
-        <w:t>‘Make a Post’ button.</w:t>
-      </w:r>
-      <w:r>
-        <w:t xml:space="preserve"> This will take you to the post page, as shown below.</w:t>
-      </w:r>
-      <w:r>
-        <w:t xml:space="preserve"> </w:t>
-      </w:r>
-      <w:r>
-        <w:t>Type your post in the textbox</w:t>
-      </w:r>
-      <w:r>
-        <w:t xml:space="preserve"> and push the ‘Post’ button.</w:t>
-      </w:r>
-      <w:r>
-        <w:t xml:space="preserve"> Once you submit your post, you are automatically returned to the </w:t>
-      </w:r>
-      <w:r>
-        <w:t>home page.</w:t>
-      </w:r>
-    </w:p>
-    <w:p>
-      <w:pPr>
-        <w:spacing w:after="0"/>
-        <w:rPr>
-          <w:b/>
-        </w:rPr>
-      </w:pPr>
-      <w:r>
-        <w:tab/>
-      </w:r>
-      <w:r>
-        <w:tab/>
-      </w:r>
-      <w:r>
-        <w:rPr>
-          <w:b/>
-        </w:rPr>
-        <w:t>Important</w:t>
-      </w:r>
-      <w:r>
-        <w:rPr>
-          <w:b/>
-        </w:rPr>
-        <w:t>: As there is no way to delete posts</w:t>
-      </w:r>
-      <w:r>
-        <w:rPr>
-          <w:b/>
-        </w:rPr>
-        <w:t>, double check to make sure the post is how you want it before pushing the ‘Post’ button!</w:t>
-      </w:r>
-    </w:p>
-    <w:p>
-      <w:pPr>
-        <w:spacing w:after="0"/>
-        <w:rPr>
-          <w:i/>
-        </w:rPr>
-      </w:pPr>
-      <w:r>
-        <w:tab/>
-      </w:r>
-      <w:r>
-        <w:tab/>
-      </w:r>
-      <w:r>
-        <w:rPr>
-          <w:i/>
-        </w:rPr>
-        <w:t xml:space="preserve">Note: hashtags must be separated by spaces </w:t>
-      </w:r>
-      <w:r>
-        <w:rPr>
-          <w:i/>
-        </w:rPr>
-        <w:t>to be properly recognized.</w:t>
-      </w:r>
-    </w:p>
-    <w:p>
-      <w:pPr>
-        <w:spacing w:after="0"/>
-      </w:pPr>
-      <w:r>
-        <w:rPr>
-          <w:i/>
-        </w:rPr>
-        <w:tab/>
-      </w:r>
-      <w:r>
-        <w:rPr>
-          <w:i/>
-        </w:rPr>
-        <w:tab/>
-      </w:r>
-      <w:r>
-        <w:rPr>
-          <w:i/>
-        </w:rPr>
-        <w:t>Note: A character count is provided for your reference. You are un</w:t>
-      </w:r>
-      <w:r>
-        <w:rPr>
-          <w:i/>
-        </w:rPr>
-        <w:t xml:space="preserve">able to type once the count has </w:t>
-      </w:r>
-      <w:r>
-        <w:rPr>
-          <w:i/>
-        </w:rPr>
-        <w:t>reached</w:t>
-      </w:r>
-      <w:r>
-        <w:rPr>
-          <w:i/>
-        </w:rPr>
-        <w:t xml:space="preserve"> zero</w:t>
-      </w:r>
-      <w:r>
-        <w:rPr>
-          <w:i/>
-        </w:rPr>
-        <w:t>.</w:t>
-      </w:r>
-      <w:r>
-        <w:rPr>
-          <w:noProof/>
-        </w:rPr>
-        <w:t xml:space="preserve"> </w:t>
-      </w:r>
-    </w:p>
-    <w:p>
-      <w:pPr>
-        <w:tabs>
-          <w:tab w:val="left" w:pos="3210"/>
-        </w:tabs>
-        <w:spacing w:after="0"/>
-        <w:rPr>
-          <w:b/>
-        </w:rPr>
-      </w:pPr>
-      <w:r>
-        <w:tab/>
-      </w:r>
-      <w:r>
-        <w:rPr>
-          <w:b/>
-        </w:rPr>
-        <w:t>Liking a Post:</w:t>
-      </w:r>
-    </w:p>
-    <w:p>
-      <w:pPr>
-        <w:tabs>
-          <w:tab w:val="left" w:pos="3210"/>
-        </w:tabs>
-        <w:spacing w:after="0"/>
-      </w:pPr>
-      <w:r>
-        <w:t xml:space="preserve">               </w:t>
-      </w:r>
-      <w:r>
-        <w:t xml:space="preserve">To like a post, simply click on the </w:t>
-      </w:r>
-      <w:r>
-        <w:t>‘</w:t>
-      </w:r>
-      <w:r>
-        <w:t>Like</w:t>
-      </w:r>
-      <w:r>
-        <w:t>’</w:t>
-      </w:r>
-      <w:r>
-        <w:t xml:space="preserve"> button on the homepage.</w:t>
-      </w:r>
-    </w:p>
-    <w:p>
-      <w:pPr>
-        <w:tabs>
-          <w:tab w:val="left" w:pos="3210"/>
-        </w:tabs>
-        <w:spacing w:after="0"/>
-        <w:rPr>
-          <w:b/>
-        </w:rPr>
-      </w:pPr>
-    </w:p>
-    <w:p>
-      <w:pPr>
-        <w:tabs>
-          <w:tab w:val="left" w:pos="3210"/>
-        </w:tabs>
-        <w:spacing w:after="0"/>
-        <w:rPr>
-          <w:b/>
-        </w:rPr>
-      </w:pPr>
-      <w:r>
-        <w:rPr>
-          <w:b/>
-        </w:rPr>
-        <w:t>Searching:</w:t>
-      </w:r>
-    </w:p>
-    <w:p>
-      <w:pPr>
-        <w:tabs>
-          <w:tab w:val="left" w:pos="3210"/>
-        </w:tabs>
-        <w:spacing w:after="0"/>
-      </w:pPr>
-      <w:r>
-        <w:t xml:space="preserve">               </w:t>
-      </w:r>
-      <w:r>
-        <w:t>Once you are on the home page, click on the ‘Search’ button</w:t>
-      </w:r>
-      <w:r>
-        <w:t xml:space="preserve"> to go to the search page.</w:t>
-      </w:r>
-      <w:r>
-        <w:t xml:space="preserve">  Here you can type in your search term, choose whether it’s a user or a hashtag and click the search button to display results.</w:t>
-      </w:r>
-    </w:p>
-    <w:p>
-      <w:pPr>
-        <w:tabs>
-          <w:tab w:val="left" w:pos="3210"/>
-        </w:tabs>
-        <w:spacing w:after="0"/>
-        <w:rPr>
-          <w:i/>
-        </w:rPr>
-      </w:pPr>
-      <w:r>
-        <w:t xml:space="preserve">                </w:t>
-      </w:r>
-      <w:r>
-        <w:t xml:space="preserve">            </w:t>
-      </w:r>
-      <w:r>
-        <w:rPr>
-          <w:i/>
-        </w:rPr>
-        <w:t>Note: To list a list of all users, leave the search term blank and select user.</w:t>
-      </w:r>
-    </w:p>
-    <w:p>
-      <w:pPr>
-        <w:tabs>
-          <w:tab w:val="left" w:pos="3210"/>
-        </w:tabs>
-        <w:spacing w:after="0"/>
-        <w:rPr>
-          <w:i/>
-        </w:rPr>
-      </w:pPr>
-      <w:r>
-        <w:rPr>
-          <w:i/>
-        </w:rPr>
-        <w:t xml:space="preserve">                </w:t>
-      </w:r>
-      <w:r>
-        <w:rPr>
-          <w:i/>
-        </w:rPr>
-        <w:t xml:space="preserve">           </w:t>
-      </w:r>
-      <w:r>
-        <w:rPr>
-          <w:i/>
-        </w:rPr>
-        <w:t>Note: To see</w:t>
-      </w:r>
-      <w:r>
-        <w:rPr>
-          <w:i/>
-        </w:rPr>
-        <w:t xml:space="preserve"> a list of all hashtags, enter the hashtag character ‘#’ in the search term</w:t>
-      </w:r>
-      <w:r>
-        <w:rPr>
-          <w:i/>
-        </w:rPr>
-        <w:t xml:space="preserve"> and select hashtag</w:t>
-      </w:r>
-      <w:r>
-        <w:rPr>
-          <w:i/>
-        </w:rPr>
-        <w:t>.</w:t>
-      </w:r>
-    </w:p>
-    <w:p>
-      <w:pPr>
-        <w:tabs>
-          <w:tab w:val="left" w:pos="3210"/>
-        </w:tabs>
-        <w:spacing w:after="0"/>
-        <w:rPr>
-          <w:i/>
-        </w:rPr>
-      </w:pPr>
-      <w:r>
-        <w:t xml:space="preserve">              </w:t>
-      </w:r>
-      <w:r>
-        <w:t xml:space="preserve">          </w:t>
-      </w:r>
-      <w:r>
-        <w:rPr>
-          <w:i/>
-        </w:rPr>
-        <w:t xml:space="preserve"> </w:t>
-      </w:r>
-      <w:r>
-        <w:rPr>
-          <w:i/>
-        </w:rPr>
-        <w:t xml:space="preserve">  </w:t>
-      </w:r>
-      <w:r>
-        <w:rPr>
-          <w:i/>
-        </w:rPr>
-        <w:t>Note: To search</w:t>
-      </w:r>
-      <w:r>
-        <w:rPr>
-          <w:i/>
-        </w:rPr>
-        <w:t xml:space="preserve"> for a hashtag, precede the search term</w:t>
-      </w:r>
-      <w:r>
-        <w:rPr>
-          <w:i/>
-        </w:rPr>
-        <w:t xml:space="preserve"> with the Hashtag character ‘#’.</w:t>
-      </w:r>
-    </w:p>
-    <w:p>
-      <w:pPr>
-        <w:tabs>
-          <w:tab w:val="left" w:pos="3210"/>
-        </w:tabs>
-        <w:spacing w:after="0"/>
-        <w:rPr>
-          <w:i/>
-        </w:rPr>
-      </w:pPr>
-    </w:p>
-    <w:p>
-      <w:pPr>
-        <w:tabs>
-          <w:tab w:val="left" w:pos="3210"/>
-        </w:tabs>
-        <w:spacing w:after="0"/>
-        <w:rPr>
-          <w:b/>
-        </w:rPr>
-      </w:pPr>
-      <w:r>
-        <w:t xml:space="preserve"> </w:t>
-      </w:r>
-      <w:r>
-        <w:rPr>
-          <w:b/>
-        </w:rPr>
-        <w:t>Changing your password</w:t>
-      </w:r>
-      <w:r>
-        <w:rPr>
-          <w:b/>
-        </w:rPr>
-        <w:t>:</w:t>
-      </w:r>
-    </w:p>
-    <w:p>
-      <w:pPr>
-        <w:tabs>
-          <w:tab w:val="left" w:pos="3210"/>
-        </w:tabs>
-        <w:spacing w:after="0"/>
-      </w:pPr>
-      <w:r>
-        <w:t xml:space="preserve">               </w:t>
-      </w:r>
-      <w:r>
-        <w:t>Click on the ‘Change Password’ Button to change your password. Rules are the same as when your account was created.</w:t>
-      </w:r>
-      <w:r>
-        <w:t xml:space="preserve"> </w:t>
-      </w:r>
-      <w:r>
-        <w:t>After you change your password, you will be forced to log in again.</w:t>
-      </w:r>
-    </w:p>
-    <w:p>
-      <w:pPr>
-        <w:tabs>
-          <w:tab w:val="left" w:pos="3210"/>
-        </w:tabs>
-        <w:spacing w:after="0"/>
-      </w:pPr>
-    </w:p>
-    <w:p>
-      <w:pPr>
-        <w:tabs>
-          <w:tab w:val="left" w:pos="3210"/>
-        </w:tabs>
-        <w:spacing w:after="0"/>
-        <w:rPr>
-          <w:b/>
-        </w:rPr>
-      </w:pPr>
-      <w:r>
-        <w:rPr>
-          <w:b/>
-        </w:rPr>
-        <w:t>Sorting:</w:t>
-      </w:r>
-      <w:r>
-        <w:rPr>
-          <w:b/>
-        </w:rPr>
-        <w:t xml:space="preserve"> </w:t>
-      </w:r>
-    </w:p>
-    <w:p>
-      <w:pPr>
-        <w:tabs>
-          <w:tab w:val="left" w:pos="3210"/>
-        </w:tabs>
-        <w:spacing w:after="0"/>
-      </w:pPr>
-      <w:r>
-        <w:t xml:space="preserve">               </w:t>
-      </w:r>
-      <w:r>
-        <w:t xml:space="preserve">On the home page, </w:t>
-      </w:r>
-      <w:r>
-        <w:t>the default sorting is by time</w:t>
-      </w:r>
-      <w:r>
-        <w:t xml:space="preserve"> (i</w:t>
-      </w:r>
-      <w:r>
-        <w:t>.</w:t>
-      </w:r>
-      <w:r>
-        <w:t>e. Most recent is on top)</w:t>
-      </w:r>
-      <w:r>
-        <w:t>.</w:t>
-      </w:r>
-      <w:r>
-        <w:t xml:space="preserve"> By clicking on the drop</w:t>
-      </w:r>
-      <w:r>
-        <w:t xml:space="preserve"> down menu, you can select an alternative sorting strategy.</w:t>
-      </w:r>
-      <w:r>
-        <w:t xml:space="preserve"> They are described below.</w:t>
-      </w:r>
-    </w:p>
-    <w:p>
-      <w:pPr>
-        <w:tabs>
-          <w:tab w:val="left" w:pos="3210"/>
-        </w:tabs>
-        <w:spacing w:after="0"/>
-        <w:rPr>
-          <w:i/>
-        </w:rPr>
-      </w:pPr>
-      <w:r>
-        <w:t xml:space="preserve">               </w:t>
-      </w:r>
-      <w:r>
-        <w:t xml:space="preserve">            </w:t>
-      </w:r>
-      <w:r>
-        <w:rPr>
-          <w:i/>
-        </w:rPr>
-        <w:t>No</w:t>
-      </w:r>
-      <w:r>
-        <w:rPr>
-          <w:i/>
-        </w:rPr>
-        <w:t>te: If two posts are ‘equal’ (ex. They have the same</w:t>
-      </w:r>
-      <w:r>
-        <w:rPr>
-          <w:i/>
-        </w:rPr>
-        <w:t xml:space="preserve"> number of likes) then the most recent is shown on top of the least recent</w:t>
-      </w:r>
-      <w:r>
-        <w:rPr>
-          <w:i/>
-        </w:rPr>
-        <w:t>.</w:t>
-      </w:r>
-    </w:p>
-    <w:p>
-      <w:pPr>
-        <w:tabs>
-          <w:tab w:val="left" w:pos="3210"/>
-        </w:tabs>
-        <w:spacing w:after="0"/>
-        <w:rPr>
-          <w:i/>
-        </w:rPr>
-      </w:pPr>
-      <w:r>
-        <w:rPr>
-          <w:i/>
-        </w:rPr>
-        <w:t xml:space="preserve">              </w:t>
-      </w:r>
-      <w:r>
-        <w:rPr>
-          <w:i/>
-        </w:rPr>
-        <w:t xml:space="preserve"> </w:t>
-      </w:r>
-      <w:r>
-        <w:rPr>
-          <w:i/>
-        </w:rPr>
-        <w:t xml:space="preserve">           </w:t>
-      </w:r>
-      <w:r>
-        <w:rPr>
-          <w:i/>
-        </w:rPr>
-        <w:t xml:space="preserve">Note: if a post has no hashtag, it will be displayed </w:t>
-      </w:r>
-      <w:r>
-        <w:rPr>
-          <w:i/>
-        </w:rPr>
-        <w:t>below posts that have hashtags when sorting by hashtag.</w:t>
-      </w:r>
-    </w:p>
-    <w:p>
-      <w:pPr>
-        <w:tabs>
-          <w:tab w:val="left" w:pos="3210"/>
-        </w:tabs>
-        <w:spacing w:after="0"/>
-        <w:rPr>
-          <w:i/>
-        </w:rPr>
-      </w:pPr>
-      <w:r>
-        <w:rPr>
-          <w:i/>
-        </w:rPr>
-        <w:t xml:space="preserve">               </w:t>
-      </w:r>
-      <w:r>
-        <w:rPr>
-          <w:i/>
-        </w:rPr>
-        <w:t xml:space="preserve">           </w:t>
-      </w:r>
-      <w:r>
-        <w:rPr>
-          <w:i/>
-        </w:rPr>
-        <w:t xml:space="preserve">Note: if you choose a sorting option and push sort, you will have to </w:t>
-      </w:r>
-      <w:r>
-        <w:rPr>
-          <w:i/>
-        </w:rPr>
-        <w:t xml:space="preserve">navigate to a different page and navigate back to the home page to </w:t>
-      </w:r>
-      <w:r>
-        <w:rPr>
-          <w:i/>
-        </w:rPr>
-        <w:t>sort by date.</w:t>
-      </w:r>
-    </w:p>
-    <w:p>
-      <w:pPr>
-        <w:tabs>
-          <w:tab w:val="left" w:pos="3210"/>
-        </w:tabs>
-        <w:spacing w:after="0"/>
-        <w:rPr>
-          <w:i/>
-        </w:rPr>
-      </w:pPr>
-    </w:p>
-    <w:p>
-      <w:pPr>
-        <w:tabs>
-          <w:tab w:val="left" w:pos="3210"/>
-        </w:tabs>
-        <w:spacing w:after="0"/>
-      </w:pPr>
-      <w:r>
-        <w:rPr>
-          <w:u w:val="single"/>
-        </w:rPr>
-        <w:t>Li</w:t>
-      </w:r>
-      <w:r>
-        <w:rPr>
-          <w:u w:val="single"/>
-        </w:rPr>
-        <w:t>ke Count</w:t>
-      </w:r>
-      <w:r>
-        <w:t xml:space="preserve">: The post </w:t>
-      </w:r>
-      <w:r>
-        <w:t>m</w:t>
-      </w:r>
-      <w:r>
-        <w:t>ost likes at top.</w:t>
-      </w:r>
-    </w:p>
-    <w:p>
-      <w:pPr>
-        <w:tabs>
-          <w:tab w:val="left" w:pos="3210"/>
-        </w:tabs>
-        <w:spacing w:after="0"/>
-      </w:pPr>
-    </w:p>
-    <w:p>
-      <w:pPr>
-        <w:tabs>
-          <w:tab w:val="left" w:pos="3210"/>
-        </w:tabs>
-        <w:spacing w:after="0"/>
-      </w:pPr>
-      <w:r>
-        <w:rPr>
-          <w:u w:val="single"/>
-        </w:rPr>
-        <w:t>Username</w:t>
-      </w:r>
-      <w:r>
-        <w:t>: Alphabetically by the user who posted the post.</w:t>
-      </w:r>
-      <w:r>
-        <w:t xml:space="preserve"> </w:t>
-      </w:r>
       <w:bookmarkStart w:id="0" w:name="_GoBack"/>
       <w:bookmarkEnd w:id="0"/>
     </w:p>
     <w:p>
       <w:pPr>
-        <w:tabs>
-          <w:tab w:val="left" w:pos="3210"/>
-        </w:tabs>
-        <w:spacing w:after="0"/>
+        <w:spacing w:after="0"/>
+        <w:rPr>
+          <w:b/>
+        </w:rPr>
+      </w:pPr>
+      <w:r>
+        <w:rPr>
+          <w:b/>
+        </w:rPr>
+        <w:lastRenderedPageBreak/>
+        <w:t>Making a Post:</w:t>
+      </w:r>
+    </w:p>
+    <w:p>
+      <w:pPr>
+        <w:spacing w:after="0"/>
+        <w:ind w:firstLine="720"/>
+      </w:pPr>
+      <w:r>
+        <w:t>To make a p</w:t>
+      </w:r>
+      <w:r>
+        <w:t xml:space="preserve">ost from the Home Page, simply click on the </w:t>
+      </w:r>
+      <w:r>
+        <w:t>‘Make a Post’ button.</w:t>
+      </w:r>
+      <w:r>
+        <w:t xml:space="preserve"> This will take you to the post page, as shown below.</w:t>
+      </w:r>
+      <w:r>
+        <w:t xml:space="preserve"> </w:t>
+      </w:r>
+      <w:r>
+        <w:t>Type your post in the textbox</w:t>
+      </w:r>
+      <w:r>
+        <w:t xml:space="preserve"> and push the ‘Post’ button.</w:t>
+      </w:r>
+      <w:r>
+        <w:t xml:space="preserve"> Once you submit your post, you are automatically returned to the </w:t>
+      </w:r>
+      <w:r>
+        <w:t>home page.</w:t>
+      </w:r>
+    </w:p>
+    <w:p>
+      <w:pPr>
+        <w:spacing w:after="0"/>
+        <w:rPr>
+          <w:b/>
+        </w:rPr>
+      </w:pPr>
+      <w:r>
+        <w:tab/>
+      </w:r>
+      <w:r>
+        <w:tab/>
+      </w:r>
+      <w:r>
+        <w:rPr>
+          <w:b/>
+        </w:rPr>
+        <w:t>Important</w:t>
+      </w:r>
+      <w:r>
+        <w:rPr>
+          <w:b/>
+        </w:rPr>
+        <w:t>: As there is no way to delete posts</w:t>
+      </w:r>
+      <w:r>
+        <w:rPr>
+          <w:b/>
+        </w:rPr>
+        <w:t>, double check to make sure the post is how you want it before pushing the ‘Post’ button!</w:t>
+      </w:r>
+    </w:p>
+    <w:p>
+      <w:pPr>
+        <w:spacing w:after="0"/>
+        <w:rPr>
+          <w:i/>
+        </w:rPr>
+      </w:pPr>
+      <w:r>
+        <w:tab/>
+      </w:r>
+      <w:r>
+        <w:tab/>
+      </w:r>
+      <w:r>
+        <w:rPr>
+          <w:i/>
+        </w:rPr>
+        <w:t xml:space="preserve">Note: hashtags must be separated by spaces </w:t>
+      </w:r>
+      <w:r>
+        <w:rPr>
+          <w:i/>
+        </w:rPr>
+        <w:t>to be properly recognized.</w:t>
+      </w:r>
+    </w:p>
+    <w:p>
+      <w:pPr>
+        <w:spacing w:after="0"/>
+      </w:pPr>
+      <w:r>
+        <w:rPr>
+          <w:i/>
+        </w:rPr>
+        <w:tab/>
+      </w:r>
+      <w:r>
+        <w:rPr>
+          <w:i/>
+        </w:rPr>
+        <w:tab/>
+      </w:r>
+      <w:r>
+        <w:rPr>
+          <w:i/>
+        </w:rPr>
+        <w:t>Note: A character count is provided for your reference. You are un</w:t>
+      </w:r>
+      <w:r>
+        <w:rPr>
+          <w:i/>
+        </w:rPr>
+        <w:t xml:space="preserve">able to type once the count has </w:t>
+      </w:r>
+      <w:r>
+        <w:rPr>
+          <w:i/>
+        </w:rPr>
+        <w:t>reached</w:t>
+      </w:r>
+      <w:r>
+        <w:rPr>
+          <w:i/>
+        </w:rPr>
+        <w:t xml:space="preserve"> zero</w:t>
+      </w:r>
+      <w:r>
+        <w:rPr>
+          <w:i/>
+        </w:rPr>
+        <w:t>.</w:t>
+      </w:r>
+      <w:r>
+        <w:rPr>
+          <w:noProof/>
+        </w:rPr>
+        <w:t xml:space="preserve"> </w:t>
+      </w:r>
+    </w:p>
+    <w:p>
+      <w:pPr>
+        <w:tabs>
+          <w:tab w:val="left" w:pos="3210"/>
+        </w:tabs>
+        <w:spacing w:after="0"/>
+      </w:pPr>
+    </w:p>
+    <w:p>
+      <w:pPr>
+        <w:tabs>
+          <w:tab w:val="left" w:pos="3210"/>
+        </w:tabs>
+        <w:spacing w:after="0"/>
+        <w:rPr>
+          <w:b/>
+        </w:rPr>
+      </w:pPr>
+      <w:r>
+        <w:rPr>
+          <w:b/>
+        </w:rPr>
+        <w:t>Liking a Post:</w:t>
+      </w:r>
+    </w:p>
+    <w:p>
+      <w:pPr>
+        <w:tabs>
+          <w:tab w:val="left" w:pos="3210"/>
+        </w:tabs>
+        <w:spacing w:after="0"/>
+      </w:pPr>
+      <w:r>
+        <w:t xml:space="preserve">               </w:t>
+      </w:r>
+      <w:r>
+        <w:t xml:space="preserve">To like a post, simply click on the </w:t>
+      </w:r>
+      <w:r>
+        <w:t>‘</w:t>
+      </w:r>
+      <w:r>
+        <w:t>Like</w:t>
+      </w:r>
+      <w:r>
+        <w:t>’</w:t>
+      </w:r>
+      <w:r>
+        <w:t xml:space="preserve"> button on the homepage.</w:t>
+      </w:r>
+    </w:p>
+    <w:p>
+      <w:pPr>
+        <w:tabs>
+          <w:tab w:val="left" w:pos="3210"/>
+        </w:tabs>
+        <w:spacing w:after="0"/>
+        <w:rPr>
+          <w:b/>
+        </w:rPr>
+      </w:pPr>
+    </w:p>
+    <w:p>
+      <w:pPr>
+        <w:tabs>
+          <w:tab w:val="left" w:pos="3210"/>
+        </w:tabs>
+        <w:spacing w:after="0"/>
+        <w:rPr>
+          <w:b/>
+        </w:rPr>
+      </w:pPr>
+      <w:r>
+        <w:rPr>
+          <w:b/>
+        </w:rPr>
+        <w:t>Searching:</w:t>
+      </w:r>
+    </w:p>
+    <w:p>
+      <w:pPr>
+        <w:tabs>
+          <w:tab w:val="left" w:pos="3210"/>
+        </w:tabs>
+        <w:spacing w:after="0"/>
+      </w:pPr>
+      <w:r>
+        <w:t xml:space="preserve">               </w:t>
+      </w:r>
+      <w:r>
+        <w:t>Once you are on the home page, click on the ‘Search’ button</w:t>
+      </w:r>
+      <w:r>
+        <w:t xml:space="preserve"> to go to the search page.</w:t>
+      </w:r>
+      <w:r>
+        <w:t xml:space="preserve">  Here you can type in your search term, choose whether it’s a user or a hashtag and click the search button to display results.</w:t>
+      </w:r>
+    </w:p>
+    <w:p>
+      <w:pPr>
+        <w:tabs>
+          <w:tab w:val="left" w:pos="3210"/>
+        </w:tabs>
+        <w:spacing w:after="0"/>
+        <w:rPr>
+          <w:i/>
+        </w:rPr>
+      </w:pPr>
+      <w:r>
+        <w:t xml:space="preserve">                </w:t>
+      </w:r>
+      <w:r>
+        <w:t xml:space="preserve">            </w:t>
+      </w:r>
+      <w:r>
+        <w:rPr>
+          <w:i/>
+        </w:rPr>
+        <w:t>Note: To list a list of all users, leave the search term blank and select user.</w:t>
+      </w:r>
+    </w:p>
+    <w:p>
+      <w:pPr>
+        <w:tabs>
+          <w:tab w:val="left" w:pos="3210"/>
+        </w:tabs>
+        <w:spacing w:after="0"/>
+        <w:rPr>
+          <w:i/>
+        </w:rPr>
+      </w:pPr>
+      <w:r>
+        <w:rPr>
+          <w:i/>
+        </w:rPr>
+        <w:t xml:space="preserve">                </w:t>
+      </w:r>
+      <w:r>
+        <w:rPr>
+          <w:i/>
+        </w:rPr>
+        <w:t xml:space="preserve">           </w:t>
+      </w:r>
+      <w:r>
+        <w:rPr>
+          <w:i/>
+        </w:rPr>
+        <w:t>Note: To see</w:t>
+      </w:r>
+      <w:r>
+        <w:rPr>
+          <w:i/>
+        </w:rPr>
+        <w:t xml:space="preserve"> a list of all hashtags, enter the hashtag character ‘#’ in the search term</w:t>
+      </w:r>
+      <w:r>
+        <w:rPr>
+          <w:i/>
+        </w:rPr>
+        <w:t xml:space="preserve"> and select hashtag</w:t>
+      </w:r>
+      <w:r>
+        <w:rPr>
+          <w:i/>
+        </w:rPr>
+        <w:t>.</w:t>
+      </w:r>
+    </w:p>
+    <w:p>
+      <w:pPr>
+        <w:tabs>
+          <w:tab w:val="left" w:pos="3210"/>
+        </w:tabs>
+        <w:spacing w:after="0"/>
+        <w:rPr>
+          <w:i/>
+        </w:rPr>
+      </w:pPr>
+      <w:r>
+        <w:t xml:space="preserve">              </w:t>
+      </w:r>
+      <w:r>
+        <w:t xml:space="preserve">          </w:t>
+      </w:r>
+      <w:r>
+        <w:rPr>
+          <w:i/>
+        </w:rPr>
+        <w:t xml:space="preserve"> </w:t>
+      </w:r>
+      <w:r>
+        <w:rPr>
+          <w:i/>
+        </w:rPr>
+        <w:t xml:space="preserve">  </w:t>
+      </w:r>
+      <w:r>
+        <w:rPr>
+          <w:i/>
+        </w:rPr>
+        <w:t>Note: To search</w:t>
+      </w:r>
+      <w:r>
+        <w:rPr>
+          <w:i/>
+        </w:rPr>
+        <w:t xml:space="preserve"> for a hashtag, precede the search term</w:t>
+      </w:r>
+      <w:r>
+        <w:rPr>
+          <w:i/>
+        </w:rPr>
+        <w:t xml:space="preserve"> with the Hashtag character ‘#’.</w:t>
+      </w:r>
+    </w:p>
+    <w:p>
+      <w:pPr>
+        <w:tabs>
+          <w:tab w:val="left" w:pos="3210"/>
+        </w:tabs>
+        <w:spacing w:after="0"/>
+        <w:rPr>
+          <w:i/>
+        </w:rPr>
+      </w:pPr>
+    </w:p>
+    <w:p>
+      <w:pPr>
+        <w:tabs>
+          <w:tab w:val="left" w:pos="3210"/>
+        </w:tabs>
+        <w:spacing w:after="0"/>
+        <w:rPr>
+          <w:b/>
+        </w:rPr>
+      </w:pPr>
+      <w:r>
+        <w:t xml:space="preserve"> </w:t>
+      </w:r>
+      <w:r>
+        <w:rPr>
+          <w:b/>
+        </w:rPr>
+        <w:t>Changing your password</w:t>
+      </w:r>
+      <w:r>
+        <w:rPr>
+          <w:b/>
+        </w:rPr>
+        <w:t>:</w:t>
+      </w:r>
+    </w:p>
+    <w:p>
+      <w:pPr>
+        <w:tabs>
+          <w:tab w:val="left" w:pos="3210"/>
+        </w:tabs>
+        <w:spacing w:after="0"/>
+      </w:pPr>
+      <w:r>
+        <w:t xml:space="preserve">               </w:t>
+      </w:r>
+      <w:r>
+        <w:t>Click on the ‘Change Password’ Button to change your password. Rules are the same as when your account was created.</w:t>
+      </w:r>
+      <w:r>
+        <w:t xml:space="preserve"> </w:t>
+      </w:r>
+      <w:r>
+        <w:t>After you change your password, you will be forced to log in again.</w:t>
+      </w:r>
+    </w:p>
+    <w:p>
+      <w:pPr>
+        <w:tabs>
+          <w:tab w:val="left" w:pos="3210"/>
+        </w:tabs>
+        <w:spacing w:after="0"/>
+      </w:pPr>
+    </w:p>
+    <w:p>
+      <w:pPr>
+        <w:tabs>
+          <w:tab w:val="left" w:pos="3210"/>
+        </w:tabs>
+        <w:spacing w:after="0"/>
+        <w:rPr>
+          <w:b/>
+        </w:rPr>
+      </w:pPr>
+      <w:r>
+        <w:rPr>
+          <w:b/>
+        </w:rPr>
+        <w:t>Sorting:</w:t>
+      </w:r>
+      <w:r>
+        <w:rPr>
+          <w:b/>
+        </w:rPr>
+        <w:t xml:space="preserve"> </w:t>
+      </w:r>
+    </w:p>
+    <w:p>
+      <w:pPr>
+        <w:tabs>
+          <w:tab w:val="left" w:pos="3210"/>
+        </w:tabs>
+        <w:spacing w:after="0"/>
+      </w:pPr>
+      <w:r>
+        <w:t xml:space="preserve">               </w:t>
+      </w:r>
+      <w:r>
+        <w:t xml:space="preserve">On the home page, </w:t>
+      </w:r>
+      <w:r>
+        <w:t>the default sorting is by time</w:t>
+      </w:r>
+      <w:r>
+        <w:t xml:space="preserve"> (i</w:t>
+      </w:r>
+      <w:r>
+        <w:t>.</w:t>
+      </w:r>
+      <w:r>
+        <w:t>e. Most recent is on top)</w:t>
+      </w:r>
+      <w:r>
+        <w:t>.</w:t>
+      </w:r>
+      <w:r>
+        <w:t xml:space="preserve"> By clicking on the drop</w:t>
+      </w:r>
+      <w:r>
+        <w:t xml:space="preserve"> down menu, you can select an alternative sorting strategy.</w:t>
+      </w:r>
+      <w:r>
+        <w:t xml:space="preserve"> They are described below.</w:t>
+      </w:r>
+    </w:p>
+    <w:p>
+      <w:pPr>
+        <w:tabs>
+          <w:tab w:val="left" w:pos="3210"/>
+        </w:tabs>
+        <w:spacing w:after="0"/>
+        <w:rPr>
+          <w:i/>
+        </w:rPr>
+      </w:pPr>
+      <w:r>
+        <w:t xml:space="preserve">               </w:t>
+      </w:r>
+      <w:r>
+        <w:t xml:space="preserve">            </w:t>
+      </w:r>
+      <w:r>
+        <w:rPr>
+          <w:i/>
+        </w:rPr>
+        <w:t>No</w:t>
+      </w:r>
+      <w:r>
+        <w:rPr>
+          <w:i/>
+        </w:rPr>
+        <w:t>te: If two posts are ‘equal’ (ex. They have the same</w:t>
+      </w:r>
+      <w:r>
+        <w:rPr>
+          <w:i/>
+        </w:rPr>
+        <w:t xml:space="preserve"> number of likes) then the most recent is shown on top of the least recent</w:t>
+      </w:r>
+      <w:r>
+        <w:rPr>
+          <w:i/>
+        </w:rPr>
+        <w:t>.</w:t>
+      </w:r>
+    </w:p>
+    <w:p>
+      <w:pPr>
+        <w:tabs>
+          <w:tab w:val="left" w:pos="3210"/>
+        </w:tabs>
+        <w:spacing w:after="0"/>
+        <w:rPr>
+          <w:i/>
+        </w:rPr>
+      </w:pPr>
+      <w:r>
+        <w:rPr>
+          <w:i/>
+        </w:rPr>
+        <w:t xml:space="preserve">              </w:t>
+      </w:r>
+      <w:r>
+        <w:rPr>
+          <w:i/>
+        </w:rPr>
+        <w:t xml:space="preserve"> </w:t>
+      </w:r>
+      <w:r>
+        <w:rPr>
+          <w:i/>
+        </w:rPr>
+        <w:t xml:space="preserve">           </w:t>
+      </w:r>
+      <w:r>
+        <w:rPr>
+          <w:i/>
+        </w:rPr>
+        <w:t xml:space="preserve">Note: if a post has no hashtag, it will be displayed </w:t>
+      </w:r>
+      <w:r>
+        <w:rPr>
+          <w:i/>
+        </w:rPr>
+        <w:t>below posts that have hashtags when sorting by hashtag.</w:t>
+      </w:r>
+    </w:p>
+    <w:p>
+      <w:pPr>
+        <w:tabs>
+          <w:tab w:val="left" w:pos="3210"/>
+        </w:tabs>
+        <w:spacing w:after="0"/>
+        <w:rPr>
+          <w:i/>
+        </w:rPr>
+      </w:pPr>
+      <w:r>
+        <w:rPr>
+          <w:i/>
+        </w:rPr>
+        <w:t xml:space="preserve">               </w:t>
+      </w:r>
+      <w:r>
+        <w:rPr>
+          <w:i/>
+        </w:rPr>
+        <w:t xml:space="preserve">           </w:t>
+      </w:r>
+      <w:r>
+        <w:rPr>
+          <w:i/>
+        </w:rPr>
+        <w:t xml:space="preserve">Note: if you choose a sorting option and push sort, you will have to </w:t>
+      </w:r>
+      <w:r>
+        <w:rPr>
+          <w:i/>
+        </w:rPr>
+        <w:t xml:space="preserve">navigate to a different page and navigate back to the home page to </w:t>
+      </w:r>
+      <w:r>
+        <w:rPr>
+          <w:i/>
+        </w:rPr>
+        <w:t>sort by date.</w:t>
+      </w:r>
+    </w:p>
+    <w:p>
+      <w:pPr>
+        <w:tabs>
+          <w:tab w:val="left" w:pos="3210"/>
+        </w:tabs>
+        <w:spacing w:after="0"/>
+        <w:rPr>
+          <w:i/>
+        </w:rPr>
       </w:pPr>
     </w:p>
     <w:p>
@@ -1386,32 +1321,94 @@
         <w:rPr>
           <w:u w:val="single"/>
         </w:rPr>
+        <w:t>Li</w:t>
+      </w:r>
+      <w:r>
+        <w:rPr>
+          <w:u w:val="single"/>
+        </w:rPr>
+        <w:t>ke Count</w:t>
+      </w:r>
+      <w:r>
+        <w:t xml:space="preserve">: The post </w:t>
+      </w:r>
+      <w:r>
+        <w:t>m</w:t>
+      </w:r>
+      <w:r>
+        <w:t>ost likes at top.</w:t>
+      </w:r>
+    </w:p>
+    <w:p>
+      <w:pPr>
+        <w:tabs>
+          <w:tab w:val="left" w:pos="3210"/>
+        </w:tabs>
+        <w:spacing w:after="0"/>
+      </w:pPr>
+    </w:p>
+    <w:p>
+      <w:pPr>
+        <w:tabs>
+          <w:tab w:val="left" w:pos="3210"/>
+        </w:tabs>
+        <w:spacing w:after="0"/>
+      </w:pPr>
+      <w:r>
+        <w:rPr>
+          <w:u w:val="single"/>
+        </w:rPr>
+        <w:t>Username</w:t>
+      </w:r>
+      <w:r>
+        <w:t>: Alphabetically by the user who posted the post.</w:t>
+      </w:r>
+    </w:p>
+    <w:p>
+      <w:pPr>
+        <w:tabs>
+          <w:tab w:val="left" w:pos="3210"/>
+        </w:tabs>
+        <w:spacing w:after="0"/>
+      </w:pPr>
+    </w:p>
+    <w:p>
+      <w:pPr>
+        <w:tabs>
+          <w:tab w:val="left" w:pos="3210"/>
+        </w:tabs>
+        <w:spacing w:after="0"/>
+      </w:pPr>
+      <w:r>
+        <w:rPr>
+          <w:u w:val="single"/>
+        </w:rPr>
+        <w:t>Hashtag:</w:t>
+      </w:r>
+      <w:r>
+        <w:t xml:space="preserve"> </w:t>
+      </w:r>
+      <w:r>
+        <w:t xml:space="preserve">The post with a hashtag that is alphabetically before a post with a different </w:t>
+      </w:r>
+      <w:proofErr w:type="gramStart"/>
+      <w:r>
+        <w:t>hashtag,</w:t>
+      </w:r>
+      <w:proofErr w:type="gramEnd"/>
+      <w:r>
+        <w:t xml:space="preserve"> will be displayed first.</w:t>
+      </w:r>
+    </w:p>
+    <w:p>
+      <w:pPr>
+        <w:tabs>
+          <w:tab w:val="left" w:pos="3210"/>
+        </w:tabs>
+        <w:spacing w:after="0"/>
+      </w:pPr>
+      <w:r>
         <w:lastRenderedPageBreak/>
-        <w:t>Hashtag:</w:t>
-      </w:r>
-      <w:r>
-        <w:t xml:space="preserve"> </w:t>
-      </w:r>
-      <w:r>
-        <w:t xml:space="preserve">The post with a hashtag that is alphabetically before a post with a different </w:t>
-      </w:r>
-      <w:proofErr w:type="gramStart"/>
-      <w:r>
-        <w:t>hashtag,</w:t>
-      </w:r>
-      <w:proofErr w:type="gramEnd"/>
-      <w:r>
-        <w:t xml:space="preserve"> will be displayed first.</w:t>
-      </w:r>
-    </w:p>
-    <w:p>
-      <w:pPr>
-        <w:tabs>
-          <w:tab w:val="left" w:pos="3210"/>
-        </w:tabs>
-        <w:spacing w:after="0"/>
-      </w:pPr>
-      <w:r>
         <w:t xml:space="preserve">               </w:t>
       </w:r>
       <w:r>

</xml_diff>

<commit_message>
updated how hashtags are sorted
</commit_message>
<xml_diff>
--- a/doc/phase4/UserManual.docx
+++ b/doc/phase4/UserManual.docx
@@ -41,6 +41,12 @@
     <w:p>
       <w:pPr>
         <w:spacing w:after="0"/>
+        <w:ind w:firstLine="720"/>
+      </w:pPr>
+    </w:p>
+    <w:p>
+      <w:pPr>
+        <w:spacing w:after="0"/>
         <w:rPr>
           <w:b/>
         </w:rPr>
@@ -147,6 +153,9 @@
       <w:r>
         <w:t xml:space="preserve"> </w:t>
       </w:r>
+      <w:r>
+        <w:t>After you’ve created an account, the login page will automatically appear.</w:t>
+      </w:r>
     </w:p>
     <w:p>
       <w:pPr>
@@ -182,15 +191,6 @@
           <w:i/>
         </w:rPr>
         <w:t>Note: A valid email address is required.</w:t>
-      </w:r>
-    </w:p>
-    <w:p>
-      <w:pPr>
-        <w:spacing w:after="0"/>
-        <w:ind w:firstLine="720"/>
-      </w:pPr>
-      <w:r>
-        <w:t>After you’ve created an account, the login page will automatically appear.</w:t>
       </w:r>
     </w:p>
     <w:p>
@@ -672,743 +672,769 @@
           <w:b/>
         </w:rPr>
       </w:pPr>
+    </w:p>
+    <w:p>
+      <w:pPr>
+        <w:spacing w:after="0"/>
+        <w:rPr>
+          <w:b/>
+        </w:rPr>
+      </w:pPr>
+      <w:r>
+        <w:rPr>
+          <w:b/>
+        </w:rPr>
+        <w:lastRenderedPageBreak/>
+        <w:t>Making a Post:</w:t>
+      </w:r>
+    </w:p>
+    <w:p>
+      <w:pPr>
+        <w:spacing w:after="0"/>
+        <w:ind w:firstLine="720"/>
+      </w:pPr>
+      <w:r>
+        <w:t>To make a p</w:t>
+      </w:r>
+      <w:r>
+        <w:t xml:space="preserve">ost from the Home Page, simply click on the </w:t>
+      </w:r>
+      <w:r>
+        <w:t>‘Make a Post’ button.</w:t>
+      </w:r>
+      <w:r>
+        <w:t xml:space="preserve"> This will take you to the post page, as shown</w:t>
+      </w:r>
+      <w:r>
+        <w:t xml:space="preserve"> in Figure 2</w:t>
+      </w:r>
+      <w:r>
+        <w:t>.</w:t>
+      </w:r>
+      <w:r>
+        <w:t xml:space="preserve"> </w:t>
+      </w:r>
+      <w:r>
+        <w:t>Type your post in the textbox</w:t>
+      </w:r>
+      <w:r>
+        <w:t xml:space="preserve"> and push the ‘Post’ button.</w:t>
+      </w:r>
+      <w:r>
+        <w:t xml:space="preserve"> Once you submit your post, you are automatically returned to the </w:t>
+      </w:r>
+      <w:r>
+        <w:t>home page.</w:t>
+      </w:r>
+    </w:p>
+    <w:p>
+      <w:pPr>
+        <w:spacing w:after="0"/>
+        <w:rPr>
+          <w:b/>
+        </w:rPr>
+      </w:pPr>
+      <w:r>
+        <w:tab/>
+      </w:r>
+      <w:r>
+        <w:tab/>
+      </w:r>
+      <w:r>
+        <w:rPr>
+          <w:b/>
+        </w:rPr>
+        <w:t>Important</w:t>
+      </w:r>
+      <w:r>
+        <w:rPr>
+          <w:b/>
+        </w:rPr>
+        <w:t>: As there is no way to delete posts</w:t>
+      </w:r>
+      <w:r>
+        <w:rPr>
+          <w:b/>
+        </w:rPr>
+        <w:t>, double check to make sure the post is how you want it before pushing the ‘Post’ button!</w:t>
+      </w:r>
+    </w:p>
+    <w:p>
+      <w:pPr>
+        <w:spacing w:after="0"/>
+        <w:rPr>
+          <w:i/>
+        </w:rPr>
+      </w:pPr>
+      <w:r>
+        <w:tab/>
+      </w:r>
+      <w:r>
+        <w:tab/>
+      </w:r>
+      <w:r>
+        <w:rPr>
+          <w:i/>
+        </w:rPr>
+        <w:t xml:space="preserve">Note: hashtags must be separated by spaces </w:t>
+      </w:r>
+      <w:r>
+        <w:rPr>
+          <w:i/>
+        </w:rPr>
+        <w:t>to be properly recognized.</w:t>
+      </w:r>
+    </w:p>
+    <w:p>
+      <w:pPr>
+        <w:spacing w:after="0"/>
+      </w:pPr>
+      <w:r>
+        <w:rPr>
+          <w:i/>
+        </w:rPr>
+        <w:tab/>
+      </w:r>
+      <w:r>
+        <w:rPr>
+          <w:i/>
+        </w:rPr>
+        <w:tab/>
+      </w:r>
+      <w:r>
+        <w:rPr>
+          <w:i/>
+        </w:rPr>
+        <w:t>Note: A character count is provided for your reference. You are un</w:t>
+      </w:r>
+      <w:r>
+        <w:rPr>
+          <w:i/>
+        </w:rPr>
+        <w:t xml:space="preserve">able to type once the count has </w:t>
+      </w:r>
+      <w:r>
+        <w:rPr>
+          <w:i/>
+        </w:rPr>
+        <w:t>reached</w:t>
+      </w:r>
+      <w:r>
+        <w:rPr>
+          <w:i/>
+        </w:rPr>
+        <w:t xml:space="preserve"> zero</w:t>
+      </w:r>
+      <w:r>
+        <w:rPr>
+          <w:i/>
+        </w:rPr>
+        <w:t>.</w:t>
+      </w:r>
+      <w:r>
+        <w:rPr>
+          <w:noProof/>
+        </w:rPr>
+        <w:t xml:space="preserve"> </w:t>
+      </w:r>
+    </w:p>
+    <w:p>
+      <w:pPr>
+        <w:tabs>
+          <w:tab w:val="left" w:pos="3210"/>
+        </w:tabs>
+        <w:spacing w:after="0"/>
+      </w:pPr>
+    </w:p>
+    <w:p>
+      <w:pPr>
+        <w:tabs>
+          <w:tab w:val="left" w:pos="3210"/>
+        </w:tabs>
+        <w:spacing w:after="0"/>
+        <w:rPr>
+          <w:b/>
+        </w:rPr>
+      </w:pPr>
+      <w:r>
+        <w:rPr>
+          <w:b/>
+        </w:rPr>
+        <w:t>Liking a Post:</w:t>
+      </w:r>
+    </w:p>
+    <w:p>
+      <w:pPr>
+        <w:tabs>
+          <w:tab w:val="left" w:pos="3210"/>
+        </w:tabs>
+        <w:spacing w:after="0"/>
+      </w:pPr>
+      <w:r>
+        <w:t xml:space="preserve">               </w:t>
+      </w:r>
+      <w:r>
+        <w:t xml:space="preserve">To like a post, simply click on the </w:t>
+      </w:r>
+      <w:r>
+        <w:t>‘</w:t>
+      </w:r>
+      <w:r>
+        <w:t>Like</w:t>
+      </w:r>
+      <w:r>
+        <w:t>’</w:t>
+      </w:r>
+      <w:r>
+        <w:t xml:space="preserve"> button on the homepage.</w:t>
+      </w:r>
+    </w:p>
+    <w:p>
+      <w:pPr>
+        <w:tabs>
+          <w:tab w:val="left" w:pos="3210"/>
+        </w:tabs>
+        <w:spacing w:after="0"/>
+        <w:rPr>
+          <w:b/>
+        </w:rPr>
+      </w:pPr>
+    </w:p>
+    <w:p>
+      <w:pPr>
+        <w:tabs>
+          <w:tab w:val="left" w:pos="3210"/>
+        </w:tabs>
+        <w:spacing w:after="0"/>
+        <w:rPr>
+          <w:b/>
+        </w:rPr>
+      </w:pPr>
+      <w:r>
+        <w:rPr>
+          <w:b/>
+        </w:rPr>
+        <w:t>Searching:</w:t>
+      </w:r>
+    </w:p>
+    <w:p>
+      <w:pPr>
+        <w:tabs>
+          <w:tab w:val="left" w:pos="3210"/>
+        </w:tabs>
+        <w:spacing w:after="0"/>
+      </w:pPr>
+      <w:r>
+        <w:t xml:space="preserve">               </w:t>
+      </w:r>
+      <w:r>
+        <w:t>Once you are on the home page, click on the ‘Search’ button</w:t>
+      </w:r>
+      <w:r>
+        <w:t xml:space="preserve"> to go to the search page.</w:t>
+      </w:r>
+      <w:r>
+        <w:t xml:space="preserve">  Here you can type in your search term, choose whether it’s a user or a hashtag and click the search button to display results.</w:t>
+      </w:r>
+    </w:p>
+    <w:p>
+      <w:pPr>
+        <w:tabs>
+          <w:tab w:val="left" w:pos="3210"/>
+        </w:tabs>
+        <w:spacing w:after="0"/>
+        <w:rPr>
+          <w:i/>
+        </w:rPr>
+      </w:pPr>
+      <w:r>
+        <w:t xml:space="preserve">                </w:t>
+      </w:r>
+      <w:r>
+        <w:t xml:space="preserve">            </w:t>
+      </w:r>
+      <w:r>
+        <w:rPr>
+          <w:i/>
+        </w:rPr>
+        <w:t>Note: To list a list of all users, leave the search term blank and select user.</w:t>
+      </w:r>
+    </w:p>
+    <w:p>
+      <w:pPr>
+        <w:tabs>
+          <w:tab w:val="left" w:pos="3210"/>
+        </w:tabs>
+        <w:spacing w:after="0"/>
+        <w:rPr>
+          <w:i/>
+        </w:rPr>
+      </w:pPr>
+      <w:r>
+        <w:rPr>
+          <w:i/>
+        </w:rPr>
+        <w:t xml:space="preserve">                </w:t>
+      </w:r>
+      <w:r>
+        <w:rPr>
+          <w:i/>
+        </w:rPr>
+        <w:t xml:space="preserve">           </w:t>
+      </w:r>
+      <w:r>
+        <w:rPr>
+          <w:i/>
+        </w:rPr>
+        <w:t>Note: To see</w:t>
+      </w:r>
+      <w:r>
+        <w:rPr>
+          <w:i/>
+        </w:rPr>
+        <w:t xml:space="preserve"> a list of all hashtags, enter the hashtag character ‘#’ in the search term</w:t>
+      </w:r>
+      <w:r>
+        <w:rPr>
+          <w:i/>
+        </w:rPr>
+        <w:t xml:space="preserve"> and select hashtag</w:t>
+      </w:r>
+      <w:r>
+        <w:rPr>
+          <w:i/>
+        </w:rPr>
+        <w:t>.</w:t>
+      </w:r>
+    </w:p>
+    <w:p>
+      <w:pPr>
+        <w:tabs>
+          <w:tab w:val="left" w:pos="3210"/>
+        </w:tabs>
+        <w:spacing w:after="0"/>
+        <w:rPr>
+          <w:i/>
+        </w:rPr>
+      </w:pPr>
+      <w:r>
+        <w:t xml:space="preserve">              </w:t>
+      </w:r>
+      <w:r>
+        <w:t xml:space="preserve">          </w:t>
+      </w:r>
+      <w:r>
+        <w:rPr>
+          <w:i/>
+        </w:rPr>
+        <w:t xml:space="preserve"> </w:t>
+      </w:r>
+      <w:r>
+        <w:rPr>
+          <w:i/>
+        </w:rPr>
+        <w:t xml:space="preserve">  </w:t>
+      </w:r>
+      <w:r>
+        <w:rPr>
+          <w:i/>
+        </w:rPr>
+        <w:t>Note: To search</w:t>
+      </w:r>
+      <w:r>
+        <w:rPr>
+          <w:i/>
+        </w:rPr>
+        <w:t xml:space="preserve"> for a hashtag, precede the search term</w:t>
+      </w:r>
+      <w:r>
+        <w:rPr>
+          <w:i/>
+        </w:rPr>
+        <w:t xml:space="preserve"> with the Hashtag character ‘#’.</w:t>
+      </w:r>
+    </w:p>
+    <w:p>
+      <w:pPr>
+        <w:tabs>
+          <w:tab w:val="left" w:pos="3210"/>
+        </w:tabs>
+        <w:spacing w:after="0"/>
+        <w:rPr>
+          <w:i/>
+        </w:rPr>
+      </w:pPr>
+    </w:p>
+    <w:p>
+      <w:pPr>
+        <w:tabs>
+          <w:tab w:val="left" w:pos="3210"/>
+        </w:tabs>
+        <w:spacing w:after="0"/>
+        <w:rPr>
+          <w:b/>
+        </w:rPr>
+      </w:pPr>
+      <w:r>
+        <w:t xml:space="preserve"> </w:t>
+      </w:r>
+      <w:r>
+        <w:rPr>
+          <w:b/>
+        </w:rPr>
+        <w:t>Changing your password</w:t>
+      </w:r>
+      <w:r>
+        <w:rPr>
+          <w:b/>
+        </w:rPr>
+        <w:t>:</w:t>
+      </w:r>
+    </w:p>
+    <w:p>
+      <w:pPr>
+        <w:tabs>
+          <w:tab w:val="left" w:pos="3210"/>
+        </w:tabs>
+        <w:spacing w:after="0"/>
+      </w:pPr>
+      <w:r>
+        <w:t xml:space="preserve">               </w:t>
+      </w:r>
+      <w:r>
+        <w:t>Click on the ‘Change Password’ Button to change your password. Rules are the same as when your account was created.</w:t>
+      </w:r>
+      <w:r>
+        <w:t xml:space="preserve"> </w:t>
+      </w:r>
+      <w:r>
+        <w:t>After you change your password, you will be forced to log in again.</w:t>
+      </w:r>
+    </w:p>
+    <w:p>
+      <w:pPr>
+        <w:tabs>
+          <w:tab w:val="left" w:pos="3210"/>
+        </w:tabs>
+        <w:spacing w:after="0"/>
+      </w:pPr>
+    </w:p>
+    <w:p>
+      <w:pPr>
+        <w:tabs>
+          <w:tab w:val="left" w:pos="3210"/>
+        </w:tabs>
+        <w:spacing w:after="0"/>
+        <w:rPr>
+          <w:b/>
+        </w:rPr>
+      </w:pPr>
+      <w:r>
+        <w:rPr>
+          <w:b/>
+        </w:rPr>
+        <w:t>Sorting:</w:t>
+      </w:r>
+      <w:r>
+        <w:rPr>
+          <w:b/>
+        </w:rPr>
+        <w:t xml:space="preserve"> </w:t>
+      </w:r>
+    </w:p>
+    <w:p>
+      <w:pPr>
+        <w:tabs>
+          <w:tab w:val="left" w:pos="3210"/>
+        </w:tabs>
+        <w:spacing w:after="0"/>
+      </w:pPr>
+      <w:r>
+        <w:t xml:space="preserve">               </w:t>
+      </w:r>
+      <w:r>
+        <w:t xml:space="preserve">On the home page, </w:t>
+      </w:r>
+      <w:r>
+        <w:t>the default sorting is by time</w:t>
+      </w:r>
+      <w:r>
+        <w:t xml:space="preserve"> (i</w:t>
+      </w:r>
+      <w:r>
+        <w:t>.</w:t>
+      </w:r>
+      <w:r>
+        <w:t>e. Most recent is on top)</w:t>
+      </w:r>
+      <w:r>
+        <w:t>.</w:t>
+      </w:r>
+      <w:r>
+        <w:t xml:space="preserve"> By clicking on the drop</w:t>
+      </w:r>
+      <w:r>
+        <w:t xml:space="preserve"> down menu, you can select an alternative sorting strategy.</w:t>
+      </w:r>
+      <w:r>
+        <w:t xml:space="preserve"> They are described below.</w:t>
+      </w:r>
+    </w:p>
+    <w:p>
+      <w:pPr>
+        <w:tabs>
+          <w:tab w:val="left" w:pos="3210"/>
+        </w:tabs>
+        <w:spacing w:after="0"/>
+        <w:rPr>
+          <w:i/>
+        </w:rPr>
+      </w:pPr>
+      <w:r>
+        <w:t xml:space="preserve">               </w:t>
+      </w:r>
+      <w:r>
+        <w:t xml:space="preserve">            </w:t>
+      </w:r>
+      <w:r>
+        <w:rPr>
+          <w:i/>
+        </w:rPr>
+        <w:t>No</w:t>
+      </w:r>
+      <w:r>
+        <w:rPr>
+          <w:i/>
+        </w:rPr>
+        <w:t>te: If two posts are ‘equal’ (ex. They have the same</w:t>
+      </w:r>
+      <w:r>
+        <w:rPr>
+          <w:i/>
+        </w:rPr>
+        <w:t xml:space="preserve"> number of likes) then the most recent is shown on top of the least recent</w:t>
+      </w:r>
+      <w:r>
+        <w:rPr>
+          <w:i/>
+        </w:rPr>
+        <w:t>.</w:t>
+      </w:r>
+    </w:p>
+    <w:p>
+      <w:pPr>
+        <w:tabs>
+          <w:tab w:val="left" w:pos="3210"/>
+        </w:tabs>
+        <w:spacing w:after="0"/>
+        <w:rPr>
+          <w:i/>
+        </w:rPr>
+      </w:pPr>
+      <w:r>
+        <w:rPr>
+          <w:i/>
+        </w:rPr>
+        <w:t xml:space="preserve">              </w:t>
+      </w:r>
+      <w:r>
+        <w:rPr>
+          <w:i/>
+        </w:rPr>
+        <w:t xml:space="preserve"> </w:t>
+      </w:r>
+      <w:r>
+        <w:rPr>
+          <w:i/>
+        </w:rPr>
+        <w:t xml:space="preserve">           </w:t>
+      </w:r>
+      <w:r>
+        <w:rPr>
+          <w:i/>
+        </w:rPr>
+        <w:t xml:space="preserve">Note: if a post has no hashtag, it will be displayed </w:t>
+      </w:r>
+      <w:r>
+        <w:rPr>
+          <w:i/>
+        </w:rPr>
+        <w:t>below posts that have hashtags when sorting by hashtag.</w:t>
+      </w:r>
+    </w:p>
+    <w:p>
+      <w:pPr>
+        <w:tabs>
+          <w:tab w:val="left" w:pos="3210"/>
+        </w:tabs>
+        <w:spacing w:after="0"/>
+        <w:rPr>
+          <w:i/>
+        </w:rPr>
+      </w:pPr>
+      <w:r>
+        <w:rPr>
+          <w:i/>
+        </w:rPr>
+        <w:t xml:space="preserve">                          Note: hashtags starting with numbers come below hashtags starting with letters.</w:t>
+      </w:r>
+    </w:p>
+    <w:p>
+      <w:pPr>
+        <w:tabs>
+          <w:tab w:val="left" w:pos="3210"/>
+        </w:tabs>
+        <w:spacing w:after="0"/>
+        <w:rPr>
+          <w:i/>
+        </w:rPr>
+      </w:pPr>
+      <w:r>
+        <w:rPr>
+          <w:i/>
+        </w:rPr>
+        <w:t xml:space="preserve">               </w:t>
+      </w:r>
+      <w:r>
+        <w:rPr>
+          <w:i/>
+        </w:rPr>
+        <w:t xml:space="preserve">           </w:t>
+      </w:r>
+      <w:r>
+        <w:rPr>
+          <w:i/>
+        </w:rPr>
+        <w:t xml:space="preserve">Note: if you choose a sorting option and push sort, you will have to </w:t>
+      </w:r>
+      <w:r>
+        <w:rPr>
+          <w:i/>
+        </w:rPr>
+        <w:t xml:space="preserve">navigate to a different page and navigate back to the home page to </w:t>
+      </w:r>
+      <w:r>
+        <w:rPr>
+          <w:i/>
+        </w:rPr>
+        <w:t>sort by date.</w:t>
+      </w:r>
+    </w:p>
+    <w:p>
+      <w:pPr>
+        <w:tabs>
+          <w:tab w:val="left" w:pos="3210"/>
+        </w:tabs>
+        <w:spacing w:after="0"/>
+        <w:rPr>
+          <w:i/>
+        </w:rPr>
+      </w:pPr>
+    </w:p>
+    <w:p>
+      <w:pPr>
+        <w:tabs>
+          <w:tab w:val="left" w:pos="3210"/>
+        </w:tabs>
+        <w:spacing w:after="0"/>
+      </w:pPr>
+      <w:r>
+        <w:rPr>
+          <w:u w:val="single"/>
+        </w:rPr>
+        <w:t>Li</w:t>
+      </w:r>
+      <w:r>
+        <w:rPr>
+          <w:u w:val="single"/>
+        </w:rPr>
+        <w:t>ke Count</w:t>
+      </w:r>
+      <w:r>
+        <w:t xml:space="preserve">: The post </w:t>
+      </w:r>
+      <w:r>
+        <w:t>m</w:t>
+      </w:r>
+      <w:r>
+        <w:t>ost likes at top.</w:t>
+      </w:r>
+    </w:p>
+    <w:p>
+      <w:pPr>
+        <w:tabs>
+          <w:tab w:val="left" w:pos="3210"/>
+        </w:tabs>
+        <w:spacing w:after="0"/>
+      </w:pPr>
+    </w:p>
+    <w:p>
+      <w:pPr>
+        <w:tabs>
+          <w:tab w:val="left" w:pos="3210"/>
+        </w:tabs>
+        <w:spacing w:after="0"/>
+      </w:pPr>
+      <w:r>
+        <w:rPr>
+          <w:u w:val="single"/>
+        </w:rPr>
+        <w:t>Username</w:t>
+      </w:r>
+      <w:r>
+        <w:t>: Alphabetically by the user who posted the post.</w:t>
+      </w:r>
+    </w:p>
+    <w:p>
+      <w:pPr>
+        <w:tabs>
+          <w:tab w:val="left" w:pos="3210"/>
+        </w:tabs>
+        <w:spacing w:after="0"/>
+      </w:pPr>
+    </w:p>
+    <w:p>
+      <w:pPr>
+        <w:tabs>
+          <w:tab w:val="left" w:pos="3210"/>
+        </w:tabs>
+        <w:spacing w:after="0"/>
+      </w:pPr>
+      <w:r>
+        <w:rPr>
+          <w:u w:val="single"/>
+        </w:rPr>
+        <w:lastRenderedPageBreak/>
+        <w:t>Hashtag:</w:t>
+      </w:r>
+      <w:r>
+        <w:t xml:space="preserve"> </w:t>
+      </w:r>
+      <w:r>
+        <w:t xml:space="preserve">The post with a hashtag that is alphabetically before a post with a different </w:t>
+      </w:r>
+      <w:proofErr w:type="gramStart"/>
+      <w:r>
+        <w:t>hashtag,</w:t>
+      </w:r>
+      <w:proofErr w:type="gramEnd"/>
+      <w:r>
+        <w:t xml:space="preserve"> will be displaye</w:t>
+      </w:r>
       <w:bookmarkStart w:id="0" w:name="_GoBack"/>
       <w:bookmarkEnd w:id="0"/>
-    </w:p>
-    <w:p>
-      <w:pPr>
-        <w:spacing w:after="0"/>
-        <w:rPr>
-          <w:b/>
-        </w:rPr>
-      </w:pPr>
-      <w:r>
-        <w:rPr>
-          <w:b/>
-        </w:rPr>
-        <w:lastRenderedPageBreak/>
-        <w:t>Making a Post:</w:t>
-      </w:r>
-    </w:p>
-    <w:p>
-      <w:pPr>
-        <w:spacing w:after="0"/>
-        <w:ind w:firstLine="720"/>
-      </w:pPr>
-      <w:r>
-        <w:t>To make a p</w:t>
-      </w:r>
-      <w:r>
-        <w:t xml:space="preserve">ost from the Home Page, simply click on the </w:t>
-      </w:r>
-      <w:r>
-        <w:t>‘Make a Post’ button.</w:t>
-      </w:r>
-      <w:r>
-        <w:t xml:space="preserve"> This will take you to the post page, as shown below.</w:t>
-      </w:r>
-      <w:r>
-        <w:t xml:space="preserve"> </w:t>
-      </w:r>
-      <w:r>
-        <w:t>Type your post in the textbox</w:t>
-      </w:r>
-      <w:r>
-        <w:t xml:space="preserve"> and push the ‘Post’ button.</w:t>
-      </w:r>
-      <w:r>
-        <w:t xml:space="preserve"> Once you submit your post, you are automatically returned to the </w:t>
-      </w:r>
-      <w:r>
-        <w:t>home page.</w:t>
-      </w:r>
-    </w:p>
-    <w:p>
-      <w:pPr>
-        <w:spacing w:after="0"/>
-        <w:rPr>
-          <w:b/>
-        </w:rPr>
-      </w:pPr>
-      <w:r>
-        <w:tab/>
-      </w:r>
-      <w:r>
-        <w:tab/>
-      </w:r>
-      <w:r>
-        <w:rPr>
-          <w:b/>
-        </w:rPr>
-        <w:t>Important</w:t>
-      </w:r>
-      <w:r>
-        <w:rPr>
-          <w:b/>
-        </w:rPr>
-        <w:t>: As there is no way to delete posts</w:t>
-      </w:r>
-      <w:r>
-        <w:rPr>
-          <w:b/>
-        </w:rPr>
-        <w:t>, double check to make sure the post is how you want it before pushing the ‘Post’ button!</w:t>
-      </w:r>
-    </w:p>
-    <w:p>
-      <w:pPr>
-        <w:spacing w:after="0"/>
-        <w:rPr>
-          <w:i/>
-        </w:rPr>
-      </w:pPr>
-      <w:r>
-        <w:tab/>
-      </w:r>
-      <w:r>
-        <w:tab/>
-      </w:r>
-      <w:r>
-        <w:rPr>
-          <w:i/>
-        </w:rPr>
-        <w:t xml:space="preserve">Note: hashtags must be separated by spaces </w:t>
-      </w:r>
-      <w:r>
-        <w:rPr>
-          <w:i/>
-        </w:rPr>
-        <w:t>to be properly recognized.</w:t>
-      </w:r>
-    </w:p>
-    <w:p>
-      <w:pPr>
-        <w:spacing w:after="0"/>
-      </w:pPr>
-      <w:r>
-        <w:rPr>
-          <w:i/>
-        </w:rPr>
-        <w:tab/>
-      </w:r>
-      <w:r>
-        <w:rPr>
-          <w:i/>
-        </w:rPr>
-        <w:tab/>
-      </w:r>
-      <w:r>
-        <w:rPr>
-          <w:i/>
-        </w:rPr>
-        <w:t>Note: A character count is provided for your reference. You are un</w:t>
-      </w:r>
-      <w:r>
-        <w:rPr>
-          <w:i/>
-        </w:rPr>
-        <w:t xml:space="preserve">able to type once the count has </w:t>
-      </w:r>
-      <w:r>
-        <w:rPr>
-          <w:i/>
-        </w:rPr>
-        <w:t>reached</w:t>
-      </w:r>
-      <w:r>
-        <w:rPr>
-          <w:i/>
-        </w:rPr>
-        <w:t xml:space="preserve"> zero</w:t>
-      </w:r>
-      <w:r>
-        <w:rPr>
-          <w:i/>
-        </w:rPr>
-        <w:t>.</w:t>
-      </w:r>
-      <w:r>
-        <w:rPr>
-          <w:noProof/>
-        </w:rPr>
-        <w:t xml:space="preserve"> </w:t>
-      </w:r>
-    </w:p>
-    <w:p>
-      <w:pPr>
-        <w:tabs>
-          <w:tab w:val="left" w:pos="3210"/>
-        </w:tabs>
-        <w:spacing w:after="0"/>
-      </w:pPr>
-    </w:p>
-    <w:p>
-      <w:pPr>
-        <w:tabs>
-          <w:tab w:val="left" w:pos="3210"/>
-        </w:tabs>
-        <w:spacing w:after="0"/>
-        <w:rPr>
-          <w:b/>
-        </w:rPr>
-      </w:pPr>
-      <w:r>
-        <w:rPr>
-          <w:b/>
-        </w:rPr>
-        <w:t>Liking a Post:</w:t>
-      </w:r>
-    </w:p>
-    <w:p>
-      <w:pPr>
-        <w:tabs>
-          <w:tab w:val="left" w:pos="3210"/>
-        </w:tabs>
-        <w:spacing w:after="0"/>
-      </w:pPr>
-      <w:r>
-        <w:t xml:space="preserve">               </w:t>
-      </w:r>
-      <w:r>
-        <w:t xml:space="preserve">To like a post, simply click on the </w:t>
-      </w:r>
-      <w:r>
-        <w:t>‘</w:t>
-      </w:r>
-      <w:r>
-        <w:t>Like</w:t>
-      </w:r>
-      <w:r>
-        <w:t>’</w:t>
-      </w:r>
-      <w:r>
-        <w:t xml:space="preserve"> button on the homepage.</w:t>
-      </w:r>
-    </w:p>
-    <w:p>
-      <w:pPr>
-        <w:tabs>
-          <w:tab w:val="left" w:pos="3210"/>
-        </w:tabs>
-        <w:spacing w:after="0"/>
-        <w:rPr>
-          <w:b/>
-        </w:rPr>
-      </w:pPr>
-    </w:p>
-    <w:p>
-      <w:pPr>
-        <w:tabs>
-          <w:tab w:val="left" w:pos="3210"/>
-        </w:tabs>
-        <w:spacing w:after="0"/>
-        <w:rPr>
-          <w:b/>
-        </w:rPr>
-      </w:pPr>
-      <w:r>
-        <w:rPr>
-          <w:b/>
-        </w:rPr>
-        <w:t>Searching:</w:t>
-      </w:r>
-    </w:p>
-    <w:p>
-      <w:pPr>
-        <w:tabs>
-          <w:tab w:val="left" w:pos="3210"/>
-        </w:tabs>
-        <w:spacing w:after="0"/>
-      </w:pPr>
-      <w:r>
-        <w:t xml:space="preserve">               </w:t>
-      </w:r>
-      <w:r>
-        <w:t>Once you are on the home page, click on the ‘Search’ button</w:t>
-      </w:r>
-      <w:r>
-        <w:t xml:space="preserve"> to go to the search page.</w:t>
-      </w:r>
-      <w:r>
-        <w:t xml:space="preserve">  Here you can type in your search term, choose whether it’s a user or a hashtag and click the search button to display results.</w:t>
-      </w:r>
-    </w:p>
-    <w:p>
-      <w:pPr>
-        <w:tabs>
-          <w:tab w:val="left" w:pos="3210"/>
-        </w:tabs>
-        <w:spacing w:after="0"/>
-        <w:rPr>
-          <w:i/>
-        </w:rPr>
-      </w:pPr>
-      <w:r>
-        <w:t xml:space="preserve">                </w:t>
-      </w:r>
-      <w:r>
-        <w:t xml:space="preserve">            </w:t>
-      </w:r>
-      <w:r>
-        <w:rPr>
-          <w:i/>
-        </w:rPr>
-        <w:t>Note: To list a list of all users, leave the search term blank and select user.</w:t>
-      </w:r>
-    </w:p>
-    <w:p>
-      <w:pPr>
-        <w:tabs>
-          <w:tab w:val="left" w:pos="3210"/>
-        </w:tabs>
-        <w:spacing w:after="0"/>
-        <w:rPr>
-          <w:i/>
-        </w:rPr>
-      </w:pPr>
-      <w:r>
-        <w:rPr>
-          <w:i/>
-        </w:rPr>
-        <w:t xml:space="preserve">                </w:t>
-      </w:r>
-      <w:r>
-        <w:rPr>
-          <w:i/>
-        </w:rPr>
-        <w:t xml:space="preserve">           </w:t>
-      </w:r>
-      <w:r>
-        <w:rPr>
-          <w:i/>
-        </w:rPr>
-        <w:t>Note: To see</w:t>
-      </w:r>
-      <w:r>
-        <w:rPr>
-          <w:i/>
-        </w:rPr>
-        <w:t xml:space="preserve"> a list of all hashtags, enter the hashtag character ‘#’ in the search term</w:t>
-      </w:r>
-      <w:r>
-        <w:rPr>
-          <w:i/>
-        </w:rPr>
-        <w:t xml:space="preserve"> and select hashtag</w:t>
-      </w:r>
-      <w:r>
-        <w:rPr>
-          <w:i/>
-        </w:rPr>
-        <w:t>.</w:t>
-      </w:r>
-    </w:p>
-    <w:p>
-      <w:pPr>
-        <w:tabs>
-          <w:tab w:val="left" w:pos="3210"/>
-        </w:tabs>
-        <w:spacing w:after="0"/>
-        <w:rPr>
-          <w:i/>
-        </w:rPr>
-      </w:pPr>
-      <w:r>
-        <w:t xml:space="preserve">              </w:t>
-      </w:r>
-      <w:r>
-        <w:t xml:space="preserve">          </w:t>
-      </w:r>
-      <w:r>
-        <w:rPr>
-          <w:i/>
-        </w:rPr>
-        <w:t xml:space="preserve"> </w:t>
-      </w:r>
-      <w:r>
-        <w:rPr>
-          <w:i/>
-        </w:rPr>
-        <w:t xml:space="preserve">  </w:t>
-      </w:r>
-      <w:r>
-        <w:rPr>
-          <w:i/>
-        </w:rPr>
-        <w:t>Note: To search</w:t>
-      </w:r>
-      <w:r>
-        <w:rPr>
-          <w:i/>
-        </w:rPr>
-        <w:t xml:space="preserve"> for a hashtag, precede the search term</w:t>
-      </w:r>
-      <w:r>
-        <w:rPr>
-          <w:i/>
-        </w:rPr>
-        <w:t xml:space="preserve"> with the Hashtag character ‘#’.</w:t>
-      </w:r>
-    </w:p>
-    <w:p>
-      <w:pPr>
-        <w:tabs>
-          <w:tab w:val="left" w:pos="3210"/>
-        </w:tabs>
-        <w:spacing w:after="0"/>
-        <w:rPr>
-          <w:i/>
-        </w:rPr>
-      </w:pPr>
-    </w:p>
-    <w:p>
-      <w:pPr>
-        <w:tabs>
-          <w:tab w:val="left" w:pos="3210"/>
-        </w:tabs>
-        <w:spacing w:after="0"/>
-        <w:rPr>
-          <w:b/>
-        </w:rPr>
-      </w:pPr>
-      <w:r>
-        <w:t xml:space="preserve"> </w:t>
-      </w:r>
-      <w:r>
-        <w:rPr>
-          <w:b/>
-        </w:rPr>
-        <w:t>Changing your password</w:t>
-      </w:r>
-      <w:r>
-        <w:rPr>
-          <w:b/>
-        </w:rPr>
-        <w:t>:</w:t>
-      </w:r>
-    </w:p>
-    <w:p>
-      <w:pPr>
-        <w:tabs>
-          <w:tab w:val="left" w:pos="3210"/>
-        </w:tabs>
-        <w:spacing w:after="0"/>
-      </w:pPr>
-      <w:r>
-        <w:t xml:space="preserve">               </w:t>
-      </w:r>
-      <w:r>
-        <w:t>Click on the ‘Change Password’ Button to change your password. Rules are the same as when your account was created.</w:t>
-      </w:r>
-      <w:r>
-        <w:t xml:space="preserve"> </w:t>
-      </w:r>
-      <w:r>
-        <w:t>After you change your password, you will be forced to log in again.</w:t>
-      </w:r>
-    </w:p>
-    <w:p>
-      <w:pPr>
-        <w:tabs>
-          <w:tab w:val="left" w:pos="3210"/>
-        </w:tabs>
-        <w:spacing w:after="0"/>
-      </w:pPr>
-    </w:p>
-    <w:p>
-      <w:pPr>
-        <w:tabs>
-          <w:tab w:val="left" w:pos="3210"/>
-        </w:tabs>
-        <w:spacing w:after="0"/>
-        <w:rPr>
-          <w:b/>
-        </w:rPr>
-      </w:pPr>
-      <w:r>
-        <w:rPr>
-          <w:b/>
-        </w:rPr>
-        <w:t>Sorting:</w:t>
-      </w:r>
-      <w:r>
-        <w:rPr>
-          <w:b/>
-        </w:rPr>
-        <w:t xml:space="preserve"> </w:t>
-      </w:r>
-    </w:p>
-    <w:p>
-      <w:pPr>
-        <w:tabs>
-          <w:tab w:val="left" w:pos="3210"/>
-        </w:tabs>
-        <w:spacing w:after="0"/>
-      </w:pPr>
-      <w:r>
-        <w:t xml:space="preserve">               </w:t>
-      </w:r>
-      <w:r>
-        <w:t xml:space="preserve">On the home page, </w:t>
-      </w:r>
-      <w:r>
-        <w:t>the default sorting is by time</w:t>
-      </w:r>
-      <w:r>
-        <w:t xml:space="preserve"> (i</w:t>
-      </w:r>
-      <w:r>
-        <w:t>.</w:t>
-      </w:r>
-      <w:r>
-        <w:t>e. Most recent is on top)</w:t>
-      </w:r>
-      <w:r>
-        <w:t>.</w:t>
-      </w:r>
-      <w:r>
-        <w:t xml:space="preserve"> By clicking on the drop</w:t>
-      </w:r>
-      <w:r>
-        <w:t xml:space="preserve"> down menu, you can select an alternative sorting strategy.</w:t>
-      </w:r>
-      <w:r>
-        <w:t xml:space="preserve"> They are described below.</w:t>
-      </w:r>
-    </w:p>
-    <w:p>
-      <w:pPr>
-        <w:tabs>
-          <w:tab w:val="left" w:pos="3210"/>
-        </w:tabs>
-        <w:spacing w:after="0"/>
-        <w:rPr>
-          <w:i/>
-        </w:rPr>
-      </w:pPr>
-      <w:r>
-        <w:t xml:space="preserve">               </w:t>
-      </w:r>
-      <w:r>
-        <w:t xml:space="preserve">            </w:t>
-      </w:r>
-      <w:r>
-        <w:rPr>
-          <w:i/>
-        </w:rPr>
-        <w:t>No</w:t>
-      </w:r>
-      <w:r>
-        <w:rPr>
-          <w:i/>
-        </w:rPr>
-        <w:t>te: If two posts are ‘equal’ (ex. They have the same</w:t>
-      </w:r>
-      <w:r>
-        <w:rPr>
-          <w:i/>
-        </w:rPr>
-        <w:t xml:space="preserve"> number of likes) then the most recent is shown on top of the least recent</w:t>
-      </w:r>
-      <w:r>
-        <w:rPr>
-          <w:i/>
-        </w:rPr>
-        <w:t>.</w:t>
-      </w:r>
-    </w:p>
-    <w:p>
-      <w:pPr>
-        <w:tabs>
-          <w:tab w:val="left" w:pos="3210"/>
-        </w:tabs>
-        <w:spacing w:after="0"/>
-        <w:rPr>
-          <w:i/>
-        </w:rPr>
-      </w:pPr>
-      <w:r>
-        <w:rPr>
-          <w:i/>
-        </w:rPr>
-        <w:t xml:space="preserve">              </w:t>
-      </w:r>
-      <w:r>
-        <w:rPr>
-          <w:i/>
-        </w:rPr>
-        <w:t xml:space="preserve"> </w:t>
-      </w:r>
-      <w:r>
-        <w:rPr>
-          <w:i/>
-        </w:rPr>
-        <w:t xml:space="preserve">           </w:t>
-      </w:r>
-      <w:r>
-        <w:rPr>
-          <w:i/>
-        </w:rPr>
-        <w:t xml:space="preserve">Note: if a post has no hashtag, it will be displayed </w:t>
-      </w:r>
-      <w:r>
-        <w:rPr>
-          <w:i/>
-        </w:rPr>
-        <w:t>below posts that have hashtags when sorting by hashtag.</w:t>
-      </w:r>
-    </w:p>
-    <w:p>
-      <w:pPr>
-        <w:tabs>
-          <w:tab w:val="left" w:pos="3210"/>
-        </w:tabs>
-        <w:spacing w:after="0"/>
-        <w:rPr>
-          <w:i/>
-        </w:rPr>
-      </w:pPr>
-      <w:r>
-        <w:rPr>
-          <w:i/>
-        </w:rPr>
-        <w:t xml:space="preserve">               </w:t>
-      </w:r>
-      <w:r>
-        <w:rPr>
-          <w:i/>
-        </w:rPr>
-        <w:t xml:space="preserve">           </w:t>
-      </w:r>
-      <w:r>
-        <w:rPr>
-          <w:i/>
-        </w:rPr>
-        <w:t xml:space="preserve">Note: if you choose a sorting option and push sort, you will have to </w:t>
-      </w:r>
-      <w:r>
-        <w:rPr>
-          <w:i/>
-        </w:rPr>
-        <w:t xml:space="preserve">navigate to a different page and navigate back to the home page to </w:t>
-      </w:r>
-      <w:r>
-        <w:rPr>
-          <w:i/>
-        </w:rPr>
-        <w:t>sort by date.</w:t>
-      </w:r>
-    </w:p>
-    <w:p>
-      <w:pPr>
-        <w:tabs>
-          <w:tab w:val="left" w:pos="3210"/>
-        </w:tabs>
-        <w:spacing w:after="0"/>
-        <w:rPr>
-          <w:i/>
-        </w:rPr>
-      </w:pPr>
-    </w:p>
-    <w:p>
-      <w:pPr>
-        <w:tabs>
-          <w:tab w:val="left" w:pos="3210"/>
-        </w:tabs>
-        <w:spacing w:after="0"/>
-      </w:pPr>
-      <w:r>
-        <w:rPr>
-          <w:u w:val="single"/>
-        </w:rPr>
-        <w:t>Li</w:t>
-      </w:r>
-      <w:r>
-        <w:rPr>
-          <w:u w:val="single"/>
-        </w:rPr>
-        <w:t>ke Count</w:t>
-      </w:r>
-      <w:r>
-        <w:t xml:space="preserve">: The post </w:t>
-      </w:r>
-      <w:r>
-        <w:t>m</w:t>
-      </w:r>
-      <w:r>
-        <w:t>ost likes at top.</w:t>
-      </w:r>
-    </w:p>
-    <w:p>
-      <w:pPr>
-        <w:tabs>
-          <w:tab w:val="left" w:pos="3210"/>
-        </w:tabs>
-        <w:spacing w:after="0"/>
-      </w:pPr>
-    </w:p>
-    <w:p>
-      <w:pPr>
-        <w:tabs>
-          <w:tab w:val="left" w:pos="3210"/>
-        </w:tabs>
-        <w:spacing w:after="0"/>
-      </w:pPr>
-      <w:r>
-        <w:rPr>
-          <w:u w:val="single"/>
-        </w:rPr>
-        <w:t>Username</w:t>
-      </w:r>
-      <w:r>
-        <w:t>: Alphabetically by the user who posted the post.</w:t>
-      </w:r>
-    </w:p>
-    <w:p>
-      <w:pPr>
-        <w:tabs>
-          <w:tab w:val="left" w:pos="3210"/>
-        </w:tabs>
-        <w:spacing w:after="0"/>
-      </w:pPr>
-    </w:p>
-    <w:p>
-      <w:pPr>
-        <w:tabs>
-          <w:tab w:val="left" w:pos="3210"/>
-        </w:tabs>
-        <w:spacing w:after="0"/>
-      </w:pPr>
-      <w:r>
-        <w:rPr>
-          <w:u w:val="single"/>
-        </w:rPr>
-        <w:t>Hashtag:</w:t>
-      </w:r>
-      <w:r>
-        <w:t xml:space="preserve"> </w:t>
-      </w:r>
-      <w:r>
-        <w:t xml:space="preserve">The post with a hashtag that is alphabetically before a post with a different </w:t>
-      </w:r>
-      <w:proofErr w:type="gramStart"/>
-      <w:r>
-        <w:t>hashtag,</w:t>
-      </w:r>
-      <w:proofErr w:type="gramEnd"/>
-      <w:r>
-        <w:t xml:space="preserve"> will be displayed first.</w:t>
-      </w:r>
-    </w:p>
-    <w:p>
-      <w:pPr>
-        <w:tabs>
-          <w:tab w:val="left" w:pos="3210"/>
-        </w:tabs>
-        <w:spacing w:after="0"/>
-      </w:pPr>
-      <w:r>
-        <w:lastRenderedPageBreak/>
+      <w:r>
+        <w:t>d first.</w:t>
+      </w:r>
+    </w:p>
+    <w:p>
+      <w:pPr>
+        <w:tabs>
+          <w:tab w:val="left" w:pos="3210"/>
+        </w:tabs>
+        <w:spacing w:after="0"/>
+      </w:pPr>
+      <w:r>
         <w:t xml:space="preserve">               </w:t>
       </w:r>
       <w:r>

</xml_diff>